<commit_message>
some bugs in part 1 fixes
</commit_message>
<xml_diff>
--- a/Simulation Report.docx
+++ b/Simulation Report.docx
@@ -33,7 +33,7 @@
                     <pic:cNvPicPr/>
                   </pic:nvPicPr>
                   <pic:blipFill>
-                    <a:blip r:embed="rId6">
+                    <a:blip r:embed="rId7">
                       <a:extLst>
                         <a:ext uri="{28A0092B-C50C-407E-A947-70E740481C1C}">
                           <a14:useLocalDpi xmlns:a14="http://schemas.microsoft.com/office/drawing/2010/main" val="0"/>
@@ -729,7 +729,7 @@
     <w:p>
       <w:pPr>
         <w:rPr>
-          <w:rFonts w:cs="B Lotus"/>
+          <w:rFonts w:cs="B Lotus" w:hint="cs"/>
           <w:sz w:val="32"/>
           <w:szCs w:val="32"/>
           <w:rtl/>
@@ -949,26 +949,231 @@
     <w:p>
       <w:pPr>
         <w:rPr>
+          <w:rFonts w:cs="B Lotus"/>
+          <w:sz w:val="32"/>
+          <w:szCs w:val="32"/>
+        </w:rPr>
+      </w:pPr>
+      <w:r>
+        <w:rPr>
           <w:rFonts w:cs="B Lotus" w:hint="cs"/>
           <w:sz w:val="32"/>
           <w:szCs w:val="32"/>
           <w:rtl/>
         </w:rPr>
-      </w:pPr>
-    </w:p>
-    <w:p>
-      <w:pPr>
-        <w:jc w:val="center"/>
-        <w:rPr>
-          <w:rFonts w:cs="B Nazanin" w:hint="cs"/>
-          <w:sz w:val="32"/>
-          <w:szCs w:val="32"/>
-        </w:rPr>
-      </w:pPr>
+        <w:t>در این بخش ما قرار است به تحلیل و مقایسه سه مدل گ</w:t>
+      </w:r>
+      <w:proofErr w:type="spellStart"/>
+      <w:r>
+        <w:rPr>
+          <w:rFonts w:cs="B Lotus" w:hint="cs"/>
+          <w:sz w:val="32"/>
+          <w:szCs w:val="32"/>
+          <w:rtl/>
+        </w:rPr>
+        <w:t>راف</w:t>
+      </w:r>
+      <w:proofErr w:type="spellEnd"/>
+      <w:r>
+        <w:rPr>
+          <w:rFonts w:cs="B Lotus" w:hint="cs"/>
+          <w:sz w:val="32"/>
+          <w:szCs w:val="32"/>
+          <w:rtl/>
+        </w:rPr>
+        <w:t xml:space="preserve"> زیر بپردازیم.</w:t>
+      </w:r>
+    </w:p>
+    <w:p>
+      <w:pPr>
+        <w:pStyle w:val="ListParagraph"/>
+        <w:numPr>
+          <w:ilvl w:val="0"/>
+          <w:numId w:val="2"/>
+        </w:numPr>
+        <w:bidi w:val="0"/>
+        <w:rPr>
+          <w:rFonts w:cs="B Lotus" w:hint="cs"/>
+          <w:sz w:val="32"/>
+          <w:szCs w:val="32"/>
+          <w:rtl/>
+        </w:rPr>
+      </w:pPr>
+      <w:proofErr w:type="spellStart"/>
+      <w:r>
+        <w:rPr>
+          <w:rFonts w:ascii="Comic Sans MS" w:eastAsia="Times New Roman" w:hAnsi="Comic Sans MS" w:cs="Times New Roman"/>
+          <w:b/>
+          <w:bCs/>
+          <w:kern w:val="36"/>
+          <w:sz w:val="32"/>
+          <w:szCs w:val="32"/>
+        </w:rPr>
+        <w:t>Erdős</w:t>
+      </w:r>
+      <w:proofErr w:type="spellEnd"/>
+      <w:r>
+        <w:rPr>
+          <w:rFonts w:ascii="Comic Sans MS" w:eastAsia="Times New Roman" w:hAnsi="Comic Sans MS" w:cs="Times New Roman"/>
+          <w:b/>
+          <w:bCs/>
+          <w:kern w:val="36"/>
+          <w:sz w:val="32"/>
+          <w:szCs w:val="32"/>
+        </w:rPr>
+        <w:t>–</w:t>
+      </w:r>
+      <w:proofErr w:type="spellStart"/>
+      <w:r>
+        <w:rPr>
+          <w:rFonts w:ascii="Comic Sans MS" w:eastAsia="Times New Roman" w:hAnsi="Comic Sans MS" w:cs="Times New Roman"/>
+          <w:b/>
+          <w:bCs/>
+          <w:kern w:val="36"/>
+          <w:sz w:val="32"/>
+          <w:szCs w:val="32"/>
+        </w:rPr>
+        <w:t>Rényi</w:t>
+      </w:r>
+      <w:proofErr w:type="spellEnd"/>
+    </w:p>
+    <w:p>
+      <w:pPr>
+        <w:pStyle w:val="ListParagraph"/>
+        <w:numPr>
+          <w:ilvl w:val="0"/>
+          <w:numId w:val="2"/>
+        </w:numPr>
+        <w:bidi w:val="0"/>
+        <w:rPr>
+          <w:rFonts w:ascii="Comic Sans MS" w:eastAsia="Times New Roman" w:hAnsi="Comic Sans MS" w:cs="Times New Roman"/>
+          <w:b/>
+          <w:bCs/>
+          <w:kern w:val="36"/>
+          <w:sz w:val="32"/>
+          <w:szCs w:val="32"/>
+        </w:rPr>
+      </w:pPr>
+      <w:r>
+        <w:rPr>
+          <w:rFonts w:ascii="Comic Sans MS" w:eastAsia="Times New Roman" w:hAnsi="Comic Sans MS" w:cs="Times New Roman"/>
+          <w:b/>
+          <w:bCs/>
+          <w:kern w:val="36"/>
+          <w:sz w:val="32"/>
+          <w:szCs w:val="32"/>
+        </w:rPr>
+        <w:t>Scale-Free</w:t>
+      </w:r>
+    </w:p>
+    <w:p>
+      <w:pPr>
+        <w:pStyle w:val="ListParagraph"/>
+        <w:numPr>
+          <w:ilvl w:val="0"/>
+          <w:numId w:val="2"/>
+        </w:numPr>
+        <w:bidi w:val="0"/>
+        <w:rPr>
+          <w:rFonts w:ascii="Comic Sans MS" w:eastAsia="Times New Roman" w:hAnsi="Comic Sans MS" w:cs="Times New Roman"/>
+          <w:b/>
+          <w:bCs/>
+          <w:kern w:val="36"/>
+          <w:sz w:val="32"/>
+          <w:szCs w:val="32"/>
+        </w:rPr>
+      </w:pPr>
+      <w:r>
+        <w:rPr>
+          <w:rFonts w:ascii="Comic Sans MS" w:eastAsia="Times New Roman" w:hAnsi="Comic Sans MS" w:cs="Times New Roman"/>
+          <w:b/>
+          <w:bCs/>
+          <w:kern w:val="36"/>
+          <w:sz w:val="32"/>
+          <w:szCs w:val="32"/>
+        </w:rPr>
+        <w:t>Watts-</w:t>
+      </w:r>
+      <w:proofErr w:type="spellStart"/>
+      <w:r>
+        <w:rPr>
+          <w:rFonts w:ascii="Comic Sans MS" w:eastAsia="Times New Roman" w:hAnsi="Comic Sans MS" w:cs="Times New Roman"/>
+          <w:b/>
+          <w:bCs/>
+          <w:kern w:val="36"/>
+          <w:sz w:val="32"/>
+          <w:szCs w:val="32"/>
+        </w:rPr>
+        <w:t>Strogatz</w:t>
+      </w:r>
+      <w:proofErr w:type="spellEnd"/>
+    </w:p>
+    <w:p>
+      <w:pPr>
+        <w:rPr>
+          <w:rFonts w:ascii="Comic Sans MS" w:eastAsia="Times New Roman" w:hAnsi="Comic Sans MS" w:cs="Times New Roman" w:hint="cs"/>
+          <w:b/>
+          <w:bCs/>
+          <w:kern w:val="36"/>
+          <w:sz w:val="32"/>
+          <w:szCs w:val="32"/>
+          <w:rtl/>
+        </w:rPr>
+      </w:pPr>
+      <w:r>
+        <w:rPr>
+          <w:rFonts w:ascii="Comic Sans MS" w:eastAsia="Times New Roman" w:hAnsi="Comic Sans MS" w:cs="Times New Roman" w:hint="cs"/>
+          <w:b/>
+          <w:bCs/>
+          <w:kern w:val="36"/>
+          <w:sz w:val="32"/>
+          <w:szCs w:val="32"/>
+          <w:rtl/>
+        </w:rPr>
+        <w:t xml:space="preserve">نحوه ساخته شدن </w:t>
+      </w:r>
+      <w:proofErr w:type="spellStart"/>
+      <w:r>
+        <w:rPr>
+          <w:rFonts w:ascii="Comic Sans MS" w:eastAsia="Times New Roman" w:hAnsi="Comic Sans MS" w:cs="Times New Roman" w:hint="cs"/>
+          <w:b/>
+          <w:bCs/>
+          <w:kern w:val="36"/>
+          <w:sz w:val="32"/>
+          <w:szCs w:val="32"/>
+          <w:rtl/>
+        </w:rPr>
+        <w:t>گراف</w:t>
+      </w:r>
+      <w:proofErr w:type="spellEnd"/>
+      <w:r>
+        <w:rPr>
+          <w:rFonts w:ascii="Comic Sans MS" w:eastAsia="Times New Roman" w:hAnsi="Comic Sans MS" w:cs="Times New Roman" w:hint="cs"/>
+          <w:b/>
+          <w:bCs/>
+          <w:kern w:val="36"/>
+          <w:sz w:val="32"/>
+          <w:szCs w:val="32"/>
+          <w:rtl/>
+        </w:rPr>
+        <w:t xml:space="preserve"> و همچنین تحلیل آماری هر بخش</w:t>
+      </w:r>
+      <w:r>
+        <w:rPr>
+          <w:rFonts w:ascii="Comic Sans MS" w:eastAsia="Times New Roman" w:hAnsi="Comic Sans MS" w:cs="Times New Roman"/>
+          <w:b/>
+          <w:bCs/>
+          <w:kern w:val="36"/>
+          <w:sz w:val="32"/>
+          <w:szCs w:val="32"/>
+          <w:rtl/>
+        </w:rPr>
+        <w:br/>
+      </w:r>
     </w:p>
     <w:sectPr>
-      <w:headerReference w:type="default" r:id="rId7"/>
-      <w:footerReference w:type="default" r:id="rId8"/>
+      <w:headerReference w:type="default" r:id="rId8"/>
+      <w:footerReference w:type="default" r:id="rId9"/>
       <w:pgSz w:w="11906" w:h="16838"/>
       <w:pgMar w:top="1440" w:right="1440" w:bottom="1440" w:left="1440" w:header="708" w:footer="708" w:gutter="0"/>
       <w:pgBorders w:offsetFrom="page">
@@ -1058,9 +1263,6 @@
   <w:p>
     <w:pPr>
       <w:pStyle w:val="Footer"/>
-      <w:rPr>
-        <w:rFonts w:hint="cs"/>
-      </w:rPr>
     </w:pPr>
   </w:p>
 </w:ftr>
@@ -1372,6 +1574,243 @@
     </w:pPr>
   </w:p>
 </w:hdr>
+</file>
+
+<file path=word/numbering.xml><?xml version="1.0" encoding="utf-8"?>
+<w:numbering xmlns:wpc="http://schemas.microsoft.com/office/word/2010/wordprocessingCanvas" xmlns:cx="http://schemas.microsoft.com/office/drawing/2014/chartex" xmlns:cx1="http://schemas.microsoft.com/office/drawing/2015/9/8/chartex" xmlns:cx2="http://schemas.microsoft.com/office/drawing/2015/10/21/chartex" xmlns:cx3="http://schemas.microsoft.com/office/drawing/2016/5/9/chartex" xmlns:cx4="http://schemas.microsoft.com/office/drawing/2016/5/10/chartex" xmlns:cx5="http://schemas.microsoft.com/office/drawing/2016/5/11/chartex" xmlns:cx6="http://schemas.microsoft.com/office/drawing/2016/5/12/chartex" xmlns:cx7="http://schemas.microsoft.com/office/drawing/2016/5/13/chartex" xmlns:cx8="http://schemas.microsoft.com/office/drawing/2016/5/14/chartex" xmlns:mc="http://schemas.openxmlformats.org/markup-compatibility/2006" xmlns:aink="http://schemas.microsoft.com/office/drawing/2016/ink" xmlns:am3d="http://schemas.microsoft.com/office/drawing/2017/model3d" xmlns:o="urn:schemas-microsoft-com:office:office" xmlns:oel="http://schemas.microsoft.com/office/2019/extlst" xmlns:r="http://schemas.openxmlformats.org/officeDocument/2006/relationships" xmlns:m="http://schemas.openxmlformats.org/officeDocument/2006/math" xmlns:v="urn:schemas-microsoft-com:vml" xmlns:wp14="http://schemas.microsoft.com/office/word/2010/wordprocessingDrawing" xmlns:wp="http://schemas.openxmlformats.org/drawingml/2006/wordprocessingDrawing" xmlns:w10="urn:schemas-microsoft-com:office:word" xmlns:w="http://schemas.openxmlformats.org/wordprocessingml/2006/main" xmlns:w14="http://schemas.microsoft.com/office/word/2010/wordml" xmlns:w15="http://schemas.microsoft.com/office/word/2012/wordml" xmlns:w16cex="http://schemas.microsoft.com/office/word/2018/wordml/cex" xmlns:w16cid="http://schemas.microsoft.com/office/word/2016/wordml/cid" xmlns:w16="http://schemas.microsoft.com/office/word/2018/wordml" xmlns:w16sdtdh="http://schemas.microsoft.com/office/word/2020/wordml/sdtdatahash" xmlns:w16se="http://schemas.microsoft.com/office/word/2015/wordml/symex" xmlns:wpg="http://schemas.microsoft.com/office/word/2010/wordprocessingGroup" xmlns:wpi="http://schemas.microsoft.com/office/word/2010/wordprocessingInk" xmlns:wne="http://schemas.microsoft.com/office/word/2006/wordml" xmlns:wps="http://schemas.microsoft.com/office/word/2010/wordprocessingShape" mc:Ignorable="w14 w15 w16se w16cid w16 w16cex w16sdtdh wp14">
+  <w:abstractNum w:abstractNumId="0" w15:restartNumberingAfterBreak="0">
+    <w:nsid w:val="217675CD"/>
+    <w:multiLevelType w:val="hybridMultilevel"/>
+    <w:tmpl w:val="1AEE71A6"/>
+    <w:lvl w:ilvl="0" w:tplc="04090001">
+      <w:start w:val="1"/>
+      <w:numFmt w:val="bullet"/>
+      <w:lvlText w:val=""/>
+      <w:lvlJc w:val="left"/>
+      <w:pPr>
+        <w:ind w:left="720" w:hanging="360"/>
+      </w:pPr>
+      <w:rPr>
+        <w:rFonts w:ascii="Symbol" w:hAnsi="Symbol" w:hint="default"/>
+      </w:rPr>
+    </w:lvl>
+    <w:lvl w:ilvl="1" w:tplc="04090003" w:tentative="1">
+      <w:start w:val="1"/>
+      <w:numFmt w:val="bullet"/>
+      <w:lvlText w:val="o"/>
+      <w:lvlJc w:val="left"/>
+      <w:pPr>
+        <w:ind w:left="1440" w:hanging="360"/>
+      </w:pPr>
+      <w:rPr>
+        <w:rFonts w:ascii="Courier New" w:hAnsi="Courier New" w:cs="Courier New" w:hint="default"/>
+      </w:rPr>
+    </w:lvl>
+    <w:lvl w:ilvl="2" w:tplc="04090005" w:tentative="1">
+      <w:start w:val="1"/>
+      <w:numFmt w:val="bullet"/>
+      <w:lvlText w:val=""/>
+      <w:lvlJc w:val="left"/>
+      <w:pPr>
+        <w:ind w:left="2160" w:hanging="360"/>
+      </w:pPr>
+      <w:rPr>
+        <w:rFonts w:ascii="Wingdings" w:hAnsi="Wingdings" w:hint="default"/>
+      </w:rPr>
+    </w:lvl>
+    <w:lvl w:ilvl="3" w:tplc="04090001" w:tentative="1">
+      <w:start w:val="1"/>
+      <w:numFmt w:val="bullet"/>
+      <w:lvlText w:val=""/>
+      <w:lvlJc w:val="left"/>
+      <w:pPr>
+        <w:ind w:left="2880" w:hanging="360"/>
+      </w:pPr>
+      <w:rPr>
+        <w:rFonts w:ascii="Symbol" w:hAnsi="Symbol" w:hint="default"/>
+      </w:rPr>
+    </w:lvl>
+    <w:lvl w:ilvl="4" w:tplc="04090003" w:tentative="1">
+      <w:start w:val="1"/>
+      <w:numFmt w:val="bullet"/>
+      <w:lvlText w:val="o"/>
+      <w:lvlJc w:val="left"/>
+      <w:pPr>
+        <w:ind w:left="3600" w:hanging="360"/>
+      </w:pPr>
+      <w:rPr>
+        <w:rFonts w:ascii="Courier New" w:hAnsi="Courier New" w:cs="Courier New" w:hint="default"/>
+      </w:rPr>
+    </w:lvl>
+    <w:lvl w:ilvl="5" w:tplc="04090005" w:tentative="1">
+      <w:start w:val="1"/>
+      <w:numFmt w:val="bullet"/>
+      <w:lvlText w:val=""/>
+      <w:lvlJc w:val="left"/>
+      <w:pPr>
+        <w:ind w:left="4320" w:hanging="360"/>
+      </w:pPr>
+      <w:rPr>
+        <w:rFonts w:ascii="Wingdings" w:hAnsi="Wingdings" w:hint="default"/>
+      </w:rPr>
+    </w:lvl>
+    <w:lvl w:ilvl="6" w:tplc="04090001" w:tentative="1">
+      <w:start w:val="1"/>
+      <w:numFmt w:val="bullet"/>
+      <w:lvlText w:val=""/>
+      <w:lvlJc w:val="left"/>
+      <w:pPr>
+        <w:ind w:left="5040" w:hanging="360"/>
+      </w:pPr>
+      <w:rPr>
+        <w:rFonts w:ascii="Symbol" w:hAnsi="Symbol" w:hint="default"/>
+      </w:rPr>
+    </w:lvl>
+    <w:lvl w:ilvl="7" w:tplc="04090003" w:tentative="1">
+      <w:start w:val="1"/>
+      <w:numFmt w:val="bullet"/>
+      <w:lvlText w:val="o"/>
+      <w:lvlJc w:val="left"/>
+      <w:pPr>
+        <w:ind w:left="5760" w:hanging="360"/>
+      </w:pPr>
+      <w:rPr>
+        <w:rFonts w:ascii="Courier New" w:hAnsi="Courier New" w:cs="Courier New" w:hint="default"/>
+      </w:rPr>
+    </w:lvl>
+    <w:lvl w:ilvl="8" w:tplc="04090005" w:tentative="1">
+      <w:start w:val="1"/>
+      <w:numFmt w:val="bullet"/>
+      <w:lvlText w:val=""/>
+      <w:lvlJc w:val="left"/>
+      <w:pPr>
+        <w:ind w:left="6480" w:hanging="360"/>
+      </w:pPr>
+      <w:rPr>
+        <w:rFonts w:ascii="Wingdings" w:hAnsi="Wingdings" w:hint="default"/>
+      </w:rPr>
+    </w:lvl>
+  </w:abstractNum>
+  <w:abstractNum w:abstractNumId="1" w15:restartNumberingAfterBreak="0">
+    <w:nsid w:val="57732D55"/>
+    <w:multiLevelType w:val="hybridMultilevel"/>
+    <w:tmpl w:val="120A902C"/>
+    <w:lvl w:ilvl="0" w:tplc="04090001">
+      <w:start w:val="1"/>
+      <w:numFmt w:val="bullet"/>
+      <w:lvlText w:val=""/>
+      <w:lvlJc w:val="left"/>
+      <w:pPr>
+        <w:ind w:left="720" w:hanging="360"/>
+      </w:pPr>
+      <w:rPr>
+        <w:rFonts w:ascii="Symbol" w:hAnsi="Symbol" w:hint="default"/>
+      </w:rPr>
+    </w:lvl>
+    <w:lvl w:ilvl="1" w:tplc="04090003" w:tentative="1">
+      <w:start w:val="1"/>
+      <w:numFmt w:val="bullet"/>
+      <w:lvlText w:val="o"/>
+      <w:lvlJc w:val="left"/>
+      <w:pPr>
+        <w:ind w:left="1440" w:hanging="360"/>
+      </w:pPr>
+      <w:rPr>
+        <w:rFonts w:ascii="Courier New" w:hAnsi="Courier New" w:cs="Courier New" w:hint="default"/>
+      </w:rPr>
+    </w:lvl>
+    <w:lvl w:ilvl="2" w:tplc="04090005" w:tentative="1">
+      <w:start w:val="1"/>
+      <w:numFmt w:val="bullet"/>
+      <w:lvlText w:val=""/>
+      <w:lvlJc w:val="left"/>
+      <w:pPr>
+        <w:ind w:left="2160" w:hanging="360"/>
+      </w:pPr>
+      <w:rPr>
+        <w:rFonts w:ascii="Wingdings" w:hAnsi="Wingdings" w:hint="default"/>
+      </w:rPr>
+    </w:lvl>
+    <w:lvl w:ilvl="3" w:tplc="04090001" w:tentative="1">
+      <w:start w:val="1"/>
+      <w:numFmt w:val="bullet"/>
+      <w:lvlText w:val=""/>
+      <w:lvlJc w:val="left"/>
+      <w:pPr>
+        <w:ind w:left="2880" w:hanging="360"/>
+      </w:pPr>
+      <w:rPr>
+        <w:rFonts w:ascii="Symbol" w:hAnsi="Symbol" w:hint="default"/>
+      </w:rPr>
+    </w:lvl>
+    <w:lvl w:ilvl="4" w:tplc="04090003" w:tentative="1">
+      <w:start w:val="1"/>
+      <w:numFmt w:val="bullet"/>
+      <w:lvlText w:val="o"/>
+      <w:lvlJc w:val="left"/>
+      <w:pPr>
+        <w:ind w:left="3600" w:hanging="360"/>
+      </w:pPr>
+      <w:rPr>
+        <w:rFonts w:ascii="Courier New" w:hAnsi="Courier New" w:cs="Courier New" w:hint="default"/>
+      </w:rPr>
+    </w:lvl>
+    <w:lvl w:ilvl="5" w:tplc="04090005" w:tentative="1">
+      <w:start w:val="1"/>
+      <w:numFmt w:val="bullet"/>
+      <w:lvlText w:val=""/>
+      <w:lvlJc w:val="left"/>
+      <w:pPr>
+        <w:ind w:left="4320" w:hanging="360"/>
+      </w:pPr>
+      <w:rPr>
+        <w:rFonts w:ascii="Wingdings" w:hAnsi="Wingdings" w:hint="default"/>
+      </w:rPr>
+    </w:lvl>
+    <w:lvl w:ilvl="6" w:tplc="04090001" w:tentative="1">
+      <w:start w:val="1"/>
+      <w:numFmt w:val="bullet"/>
+      <w:lvlText w:val=""/>
+      <w:lvlJc w:val="left"/>
+      <w:pPr>
+        <w:ind w:left="5040" w:hanging="360"/>
+      </w:pPr>
+      <w:rPr>
+        <w:rFonts w:ascii="Symbol" w:hAnsi="Symbol" w:hint="default"/>
+      </w:rPr>
+    </w:lvl>
+    <w:lvl w:ilvl="7" w:tplc="04090003" w:tentative="1">
+      <w:start w:val="1"/>
+      <w:numFmt w:val="bullet"/>
+      <w:lvlText w:val="o"/>
+      <w:lvlJc w:val="left"/>
+      <w:pPr>
+        <w:ind w:left="5760" w:hanging="360"/>
+      </w:pPr>
+      <w:rPr>
+        <w:rFonts w:ascii="Courier New" w:hAnsi="Courier New" w:cs="Courier New" w:hint="default"/>
+      </w:rPr>
+    </w:lvl>
+    <w:lvl w:ilvl="8" w:tplc="04090005" w:tentative="1">
+      <w:start w:val="1"/>
+      <w:numFmt w:val="bullet"/>
+      <w:lvlText w:val=""/>
+      <w:lvlJc w:val="left"/>
+      <w:pPr>
+        <w:ind w:left="6480" w:hanging="360"/>
+      </w:pPr>
+      <w:rPr>
+        <w:rFonts w:ascii="Wingdings" w:hAnsi="Wingdings" w:hint="default"/>
+      </w:rPr>
+    </w:lvl>
+  </w:abstractNum>
+  <w:num w:numId="1" w16cid:durableId="1638997150">
+    <w:abstractNumId w:val="0"/>
+  </w:num>
+  <w:num w:numId="2" w16cid:durableId="163016643">
+    <w:abstractNumId w:val="1"/>
+  </w:num>
+</w:numbering>
 </file>
 
 <file path=word/styles.xml><?xml version="1.0" encoding="utf-8"?>
@@ -1776,6 +2215,27 @@
       <w:bidi/>
     </w:pPr>
   </w:style>
+  <w:style w:type="paragraph" w:styleId="Heading1">
+    <w:name w:val="heading 1"/>
+    <w:basedOn w:val="Normal"/>
+    <w:link w:val="Heading1Char"/>
+    <w:uiPriority w:val="9"/>
+    <w:qFormat/>
+    <w:rsid w:val="00111505"/>
+    <w:pPr>
+      <w:bidi w:val="0"/>
+      <w:spacing w:before="100" w:beforeAutospacing="1" w:after="100" w:afterAutospacing="1" w:line="240" w:lineRule="auto"/>
+      <w:outlineLvl w:val="0"/>
+    </w:pPr>
+    <w:rPr>
+      <w:rFonts w:ascii="Times New Roman" w:eastAsia="Times New Roman" w:hAnsi="Times New Roman" w:cs="Times New Roman"/>
+      <w:b/>
+      <w:bCs/>
+      <w:kern w:val="36"/>
+      <w:sz w:val="48"/>
+      <w:szCs w:val="48"/>
+    </w:rPr>
+  </w:style>
   <w:style w:type="character" w:default="1" w:styleId="DefaultParagraphFont">
     <w:name w:val="Default Paragraph Font"/>
     <w:uiPriority w:val="1"/>
@@ -1846,6 +2306,37 @@
     <w:link w:val="Footer"/>
     <w:uiPriority w:val="99"/>
     <w:rsid w:val="00EC52F0"/>
+  </w:style>
+  <w:style w:type="paragraph" w:styleId="ListParagraph">
+    <w:name w:val="List Paragraph"/>
+    <w:basedOn w:val="Normal"/>
+    <w:uiPriority w:val="34"/>
+    <w:qFormat/>
+    <w:rsid w:val="00111505"/>
+    <w:pPr>
+      <w:ind w:left="720"/>
+      <w:contextualSpacing/>
+    </w:pPr>
+  </w:style>
+  <w:style w:type="character" w:customStyle="1" w:styleId="Heading1Char">
+    <w:name w:val="Heading 1 Char"/>
+    <w:basedOn w:val="DefaultParagraphFont"/>
+    <w:link w:val="Heading1"/>
+    <w:uiPriority w:val="9"/>
+    <w:rsid w:val="00111505"/>
+    <w:rPr>
+      <w:rFonts w:ascii="Times New Roman" w:eastAsia="Times New Roman" w:hAnsi="Times New Roman" w:cs="Times New Roman"/>
+      <w:b/>
+      <w:bCs/>
+      <w:kern w:val="36"/>
+      <w:sz w:val="48"/>
+      <w:szCs w:val="48"/>
+    </w:rPr>
+  </w:style>
+  <w:style w:type="character" w:customStyle="1" w:styleId="mw-page-title-main">
+    <w:name w:val="mw-page-title-main"/>
+    <w:basedOn w:val="DefaultParagraphFont"/>
+    <w:rsid w:val="00111505"/>
   </w:style>
 </w:styles>
 </file>

</xml_diff>